<commit_message>
New translations email 3 [template] partner email – list of travel documents.docx (Arabic)
</commit_message>
<xml_diff>
--- a/public/email/crowdin/translations/ar/Email 3 [TEMPLATE] Partner email – list of travel documents.docx
+++ b/public/email/crowdin/translations/ar/Email 3 [TEMPLATE] Partner email – list of travel documents.docx
@@ -18,7 +18,7 @@
             <w:u w:val="single"/>
             <w:rtl/>
           </w:rPr>
-          <w:t>English</w:t>
+          <w:t>الإنجليزية</w:t>
         </w:r>
       </w:hyperlink>
       <w:r>
@@ -26,7 +26,7 @@
           <w:color w:val="ff0000"/>
           <w:rtl/>
         </w:rPr>
-        <w:t xml:space="preserve"> / Portuguese / French / Thai / Vietnamese / Spanish</w:t>
+        <w:t xml:space="preserve"> /البرتغالية/الفرنسية/التايلندية/الفيتنامية/الإسبانية</w:t>
       </w:r>
     </w:p>
     <w:p>
@@ -53,7 +53,7 @@
         <w:rPr>
           <w:rtl/>
         </w:rPr>
-        <w:t>English</w:t>
+        <w:t>الإنجليزية</w:t>
       </w:r>
     </w:p>
     <w:p>
@@ -108,7 +108,7 @@
                 <w:b w:val="1"/>
                 <w:rtl/>
               </w:rPr>
-              <w:t>Brief</w:t>
+              <w:t>المضمون</w:t>
             </w:r>
             <w:r>
               <w:rPr>
@@ -127,7 +127,7 @@
               <w:rPr>
                 <w:rtl/>
               </w:rPr>
-              <w:t xml:space="preserve">An email sent to partners in the target country who have RSVPed yes. We want them to submit their documents. It will be sent via customer.io</w:t>
+              <w:t xml:space="preserve">رسالة بريد إلكتروني مرسلة إلى الشركاء في البلد المستهدف الذين قاموا بالرد بنعم. نريدهم أن يقدموا مستنداتهم. سيتم إرسالها عبر customer.io</w:t>
             </w:r>
           </w:p>
           <w:p>
@@ -148,7 +148,7 @@
                 <w:b w:val="1"/>
                 <w:rtl/>
               </w:rPr>
-              <w:t xml:space="preserve">Target audience</w:t>
+              <w:t xml:space="preserve">الجمهور المستهدف</w:t>
             </w:r>
             <w:r>
               <w:rPr>
@@ -167,7 +167,7 @@
               <w:rPr>
                 <w:rtl/>
               </w:rPr>
-              <w:t xml:space="preserve">Invited partners who RSVP yes</w:t>
+              <w:t xml:space="preserve">الشركاء المدعوون الذين قاموا بالرد على دعوة الحضور نعم</w:t>
             </w:r>
           </w:p>
         </w:tc>
@@ -193,20 +193,20 @@
           <w:b w:val="1"/>
           <w:rtl/>
         </w:rPr>
-        <w:t xml:space="preserve">Subject: </w:t>
+        <w:t xml:space="preserve">الموضوع: </w:t>
       </w:r>
       <w:r>
         <w:rPr>
           <w:highlight w:val="yellow"/>
           <w:rtl/>
         </w:rPr>
-        <w:t xml:space="preserve">[EVENT NAME]</w:t>
-      </w:r>
-      <w:r>
-        <w:rPr>
-          <w:rtl/>
-        </w:rPr>
-        <w:t xml:space="preserve"> — take the next step</w:t>
+        <w:t xml:space="preserve">[اسم الحدث]</w:t>
+      </w:r>
+      <w:r>
+        <w:rPr>
+          <w:rtl/>
+        </w:rPr>
+        <w:t xml:space="preserve"> - اتخذ الخطوة التالية</w:t>
       </w:r>
     </w:p>
     <w:p>
@@ -224,7 +224,7 @@
         <w:rPr>
           <w:rtl/>
         </w:rPr>
-        <w:t xml:space="preserve">Thank you for registering for </w:t>
+        <w:t xml:space="preserve">شكرًا لك على التسجيل في</w:t>
       </w:r>
       <w:r>
         <w:rPr>
@@ -247,20 +247,20 @@
         <w:rPr>
           <w:rtl/>
         </w:rPr>
-        <w:t xml:space="preserve">Hi </w:t>
+        <w:t xml:space="preserve">مرحبًا </w:t>
       </w:r>
       <w:r>
         <w:rPr>
           <w:highlight w:val="yellow"/>
           <w:rtl/>
         </w:rPr>
-        <w:t xml:space="preserve">[PARTNER NAME]</w:t>
-      </w:r>
-      <w:r>
-        <w:rPr>
-          <w:rtl/>
-        </w:rPr>
-        <w:t>,</w:t>
+        <w:t xml:space="preserve">[اسم الشريك]</w:t>
+      </w:r>
+      <w:r>
+        <w:rPr>
+          <w:rtl/>
+        </w:rPr>
+        <w:t>،</w:t>
       </w:r>
     </w:p>
     <w:p>
@@ -272,7 +272,7 @@
         <w:rPr>
           <w:rtl/>
         </w:rPr>
-        <w:t xml:space="preserve">We are excited for you to join us at </w:t>
+        <w:t xml:space="preserve">نحن متحمسون لانضمامك إلينا في  </w:t>
       </w:r>
       <w:r>
         <w:rPr>
@@ -301,7 +301,7 @@
         <w:rPr>
           <w:rtl/>
         </w:rPr>
-        <w:t xml:space="preserve">To confirm your registration, we would require you and one guest of your choice to provide us with:</w:t>
+        <w:t xml:space="preserve">لتأكيد تسجيلك، سنطلب منك ومن ضيف تختاره بنفسك تزويدنا بما يلي:</w:t>
       </w:r>
     </w:p>
     <w:p>
@@ -321,14 +321,14 @@
         <w:rPr>
           <w:rtl/>
         </w:rPr>
-        <w:t xml:space="preserve">A signed copy of the </w:t>
+        <w:t xml:space="preserve">نسخة موقعة من مدونة قواعد السلوك </w:t>
       </w:r>
       <w:commentRangeStart w:id="1"/>
       <w:r>
         <w:rPr>
           <w:rtl/>
         </w:rPr>
-        <w:t xml:space="preserve">Code of Conduct </w:t>
+        <w:t xml:space="preserve"> </w:t>
       </w:r>
       <w:commentRangeEnd w:id="1"/>
       <w:r>
@@ -336,14 +336,14 @@
           <w:rtl/>
         </w:rPr>
         <w:commentReference w:id="1"/>
-        <w:t xml:space="preserve">and </w:t>
+        <w:t xml:space="preserve">و </w:t>
       </w:r>
       <w:commentRangeStart w:id="2"/>
       <w:r>
         <w:rPr>
           <w:rtl/>
         </w:rPr>
-        <w:t xml:space="preserve">Terms and Conditions</w:t>
+        <w:t xml:space="preserve">الشروط والأحكام</w:t>
       </w:r>
       <w:commentRangeEnd w:id="2"/>
       <w:r>
@@ -351,7 +351,7 @@
           <w:rtl/>
         </w:rPr>
         <w:commentReference w:id="2"/>
-        <w:t xml:space="preserve"> (1 set from each person)</w:t>
+        <w:t xml:space="preserve"> (مجموعة واحدة من كل شخص)</w:t>
       </w:r>
     </w:p>
     <w:p>
@@ -370,7 +370,7 @@
         <w:rPr>
           <w:rtl/>
         </w:rPr>
-        <w:t xml:space="preserve">A scanned copy of your international passports</w:t>
+        <w:t xml:space="preserve">نسخة ممسوحة ضوئيًا من جوازات السفر الدولية</w:t>
       </w:r>
     </w:p>
     <w:p>
@@ -390,7 +390,7 @@
         <w:rPr>
           <w:rtl/>
         </w:rPr>
-        <w:t xml:space="preserve">Covid-19 vaccination certificates</w:t>
+        <w:t xml:space="preserve">شهادة التطعيم ضد فيروس كوفيد-19</w:t>
       </w:r>
       <w:commentRangeEnd w:id="0"/>
       <w:r>
@@ -457,7 +457,7 @@
               <w:rPr>
                 <w:rtl/>
               </w:rPr>
-              <w:t xml:space="preserve">Send my details</w:t>
+              <w:t xml:space="preserve">أرسل التفاصيل الخاصة بي</w:t>
             </w:r>
           </w:p>
         </w:tc>
@@ -484,7 +484,7 @@
         <w:rPr>
           <w:rtl/>
         </w:rPr>
-        <w:t xml:space="preserve">Your country manager will be in touch to confirm your booking or request any other relevant details. </w:t>
+        <w:t xml:space="preserve">سيتصل بك مدير بلدك لتأكيد الحجز أو طلب أي تفاصيل أخرى ذات صلة. </w:t>
       </w:r>
     </w:p>
     <w:p>
@@ -496,7 +496,7 @@
         <w:rPr>
           <w:rtl/>
         </w:rPr>
-        <w:t xml:space="preserve">Our event package offers you and your guest: </w:t>
+        <w:t xml:space="preserve">يوفر عرض الأحداث الخاص بنا لكم ولضيفكم ما يلي: </w:t>
       </w:r>
     </w:p>
     <w:p>
@@ -514,7 +514,7 @@
         <w:rPr>
           <w:rtl/>
         </w:rPr>
-        <w:t xml:space="preserve">Flight tickets </w:t>
+        <w:t xml:space="preserve">تذاكر طيران </w:t>
       </w:r>
     </w:p>
     <w:p>
@@ -531,7 +531,7 @@
         <w:rPr>
           <w:rtl/>
         </w:rPr>
-        <w:t xml:space="preserve">Travel insurance </w:t>
+        <w:t xml:space="preserve">تأمين السفر </w:t>
       </w:r>
     </w:p>
     <w:p>
@@ -548,7 +548,7 @@
         <w:rPr>
           <w:rtl/>
         </w:rPr>
-        <w:t xml:space="preserve">Airport – Hotel – Airport transfer </w:t>
+        <w:t xml:space="preserve">المطار - الفندق - النقل من المطار </w:t>
       </w:r>
     </w:p>
     <w:p>
@@ -569,7 +569,7 @@
         <w:rPr>
           <w:rtl/>
         </w:rPr>
-        <w:t xml:space="preserve">One hotel room for you and your guest / Two hotel rooms for you and your guest</w:t>
+        <w:t xml:space="preserve">غرفة فندقية واحدة لك ولضيفك/غرفتين فندقيتين لك ولضيفك</w:t>
       </w:r>
     </w:p>
     <w:p>
@@ -587,13 +587,13 @@
           <w:b w:val="1"/>
           <w:rtl/>
         </w:rPr>
-        <w:t>Check-in</w:t>
-      </w:r>
-      <w:r>
-        <w:rPr>
-          <w:rtl/>
-        </w:rPr>
-        <w:t xml:space="preserve"> on </w:t>
+        <w:t xml:space="preserve">تسجيل الوصول</w:t>
+      </w:r>
+      <w:r>
+        <w:rPr>
+          <w:rtl/>
+        </w:rPr>
+        <w:t xml:space="preserve"> على </w:t>
       </w:r>
       <w:r>
         <w:rPr>
@@ -618,13 +618,13 @@
           <w:b w:val="1"/>
           <w:rtl/>
         </w:rPr>
-        <w:t>Check-out</w:t>
-      </w:r>
-      <w:r>
-        <w:rPr>
-          <w:rtl/>
-        </w:rPr>
-        <w:t xml:space="preserve"> on </w:t>
+        <w:t xml:space="preserve">تسجيل المغادرة</w:t>
+      </w:r>
+      <w:r>
+        <w:rPr>
+          <w:rtl/>
+        </w:rPr>
+        <w:t xml:space="preserve"> على </w:t>
       </w:r>
       <w:r>
         <w:rPr>
@@ -648,7 +648,7 @@
         <w:rPr>
           <w:rtl/>
         </w:rPr>
-        <w:t xml:space="preserve">Meals (Breakfast, lunch, and dinner)</w:t>
+        <w:t xml:space="preserve">الوجبات (الإفطار والغداء والعشاء)</w:t>
       </w:r>
     </w:p>
     <w:p>
@@ -665,7 +665,7 @@
         <w:rPr>
           <w:rtl/>
         </w:rPr>
-        <w:t xml:space="preserve">Sightseeing tour of </w:t>
+        <w:t xml:space="preserve">جولة لمشاهدة معالم مدينة </w:t>
       </w:r>
       <w:r>
         <w:rPr>
@@ -694,7 +694,7 @@
         <w:rPr>
           <w:rtl/>
         </w:rPr>
-        <w:t xml:space="preserve">We will send you a confirmation letter before your departure date with the event agenda and information about your flights, transportation, and accommodation. </w:t>
+        <w:t xml:space="preserve">سنرسل لك رسالة تأكيد قبل تاريخ المغادرة مع جدول أعمال الحدث ومعلومات حول رحلاتك ووسائل النقل والإقامة. </w:t>
       </w:r>
     </w:p>
     <w:p>
@@ -713,7 +713,7 @@
         <w:rPr>
           <w:rtl/>
         </w:rPr>
-        <w:t xml:space="preserve">If you have any questions, please contact us via </w:t>
+        <w:t xml:space="preserve">إذا كانت لديك أي أسئلة، فاتصل بنا:  </w:t>
       </w:r>
       <w:hyperlink r:id="rId7">
         <w:r>
@@ -722,7 +722,7 @@
             <w:u w:val="single"/>
             <w:rtl/>
           </w:rPr>
-          <w:t xml:space="preserve">live chat</w:t>
+          <w:t xml:space="preserve">الدردشة الحية</w:t>
         </w:r>
       </w:hyperlink>
       <w:r>
@@ -757,7 +757,7 @@
         <w:rPr>
           <w:rtl/>
         </w:rPr>
-        <w:t xml:space="preserve">If you have any questions, please contact your country manager, </w:t>
+        <w:t xml:space="preserve">إذا كانت لديك أي أسئلة، فيُرجى الاتصال بمدير بلدك  </w:t>
       </w:r>
       <w:r>
         <w:rPr>
@@ -818,7 +818,7 @@
         <w:rPr>
           <w:rtl/>
         </w:rPr>
-        <w:t xml:space="preserve">We look forward to seeing you soon.</w:t>
+        <w:t xml:space="preserve">نتطلع إلى رؤيتك هناك.</w:t>
       </w:r>
     </w:p>
     <w:sectPr>
@@ -870,7 +870,7 @@
         <w:rPr>
           <w:rtl/>
         </w:rPr>
-        <w:t xml:space="preserve">link to T&amp;C</w:t>
+        <w:t xml:space="preserve">رابط إلى الشروط والأحكام</w:t>
       </w:r>
     </w:p>
   </w:comment>
@@ -912,7 +912,7 @@
         <w:rPr>
           <w:rtl/>
         </w:rPr>
-        <w:t xml:space="preserve">link to COC</w:t>
+        <w:t xml:space="preserve">رابط إلى COC</w:t>
       </w:r>
     </w:p>
   </w:comment>
@@ -954,7 +954,7 @@
         <w:rPr>
           <w:rtl/>
         </w:rPr>
-        <w:t xml:space="preserve">please confirm these</w:t>
+        <w:t xml:space="preserve">يرجى تأكيد التالي</w:t>
       </w:r>
     </w:p>
   </w:comment>
@@ -996,7 +996,7 @@
         <w:rPr>
           <w:rtl/>
         </w:rPr>
-        <w:t xml:space="preserve">choose either one</w:t>
+        <w:t xml:space="preserve">اختر أيًا منهما</w:t>
       </w:r>
     </w:p>
   </w:comment>
@@ -1038,7 +1038,7 @@
         <w:rPr>
           <w:rtl/>
         </w:rPr>
-        <w:t xml:space="preserve">please check if these are all the required documents</w:t>
+        <w:t xml:space="preserve">يرجى التحقق مما إذا كانت هذه هي جميع المستندات المطلوبة</w:t>
       </w:r>
     </w:p>
   </w:comment>

</xml_diff>